<commit_message>
Edits to doc (almost nothing but its a commit)
</commit_message>
<xml_diff>
--- a/doc/Seminar[godina]Prezime_Ime.docx
+++ b/doc/Seminar[godina]Prezime_Ime.docx
@@ -222,6 +222,11 @@
             <w:webHidden/>
           </w:rPr>
           <w:instrText xml:space="preserve"> PAGEREF _Toc159987575 \h </w:instrText>
+        </w:r>
+        <w:r>
+          <w:rPr>
+            <w:webHidden/>
+          </w:rPr>
         </w:r>
         <w:r>
           <w:rPr>
@@ -297,6 +302,11 @@
           <w:rPr>
             <w:webHidden/>
           </w:rPr>
+        </w:r>
+        <w:r>
+          <w:rPr>
+            <w:webHidden/>
+          </w:rPr>
           <w:fldChar w:fldCharType="separate"/>
         </w:r>
         <w:r>
@@ -365,6 +375,11 @@
           <w:rPr>
             <w:webHidden/>
           </w:rPr>
+        </w:r>
+        <w:r>
+          <w:rPr>
+            <w:webHidden/>
+          </w:rPr>
           <w:fldChar w:fldCharType="separate"/>
         </w:r>
         <w:r>
@@ -433,6 +448,11 @@
           <w:rPr>
             <w:webHidden/>
           </w:rPr>
+        </w:r>
+        <w:r>
+          <w:rPr>
+            <w:webHidden/>
+          </w:rPr>
           <w:fldChar w:fldCharType="separate"/>
         </w:r>
         <w:r>
@@ -501,6 +521,11 @@
           <w:rPr>
             <w:webHidden/>
           </w:rPr>
+        </w:r>
+        <w:r>
+          <w:rPr>
+            <w:webHidden/>
+          </w:rPr>
           <w:fldChar w:fldCharType="separate"/>
         </w:r>
         <w:r>
@@ -840,13 +865,26 @@
         <w:t>n</w:t>
       </w:r>
       <w:r>
-        <w:t xml:space="preserve"> listova, po jedan za svaki s</w:t>
+        <w:t xml:space="preserve"> listova, po jedan za svaki sufiks od niza S.</w:t>
+      </w:r>
+    </w:p>
+    <w:p>
+      <w:pPr>
+        <w:pStyle w:val="Naslov2"/>
+      </w:pPr>
+      <w:r>
+        <w:t>Algoritam</w:t>
+      </w:r>
+    </w:p>
+    <w:p>
+      <w:pPr>
+        <w:ind w:left="432"/>
+      </w:pPr>
+      <w:r>
+        <w:t>Algoritam sufiksnog stabla moze se podijeliti nekoliko dijelova</w:t>
       </w:r>
       <w:bookmarkStart w:id="7" w:name="_GoBack"/>
       <w:bookmarkEnd w:id="7"/>
-      <w:r>
-        <w:t>ufiks od niza S.</w:t>
-      </w:r>
     </w:p>
     <w:p>
       <w:pPr>
@@ -871,13 +909,13 @@
       <w:pPr>
         <w:pStyle w:val="Naslov1"/>
       </w:pPr>
-      <w:bookmarkStart w:id="11" w:name="_Toc159987578"/>
-      <w:bookmarkStart w:id="12" w:name="_Toc159987579"/>
+      <w:bookmarkStart w:id="11" w:name="_Toc159987579"/>
+      <w:bookmarkStart w:id="12" w:name="_Toc159987578"/>
       <w:r>
         <w:lastRenderedPageBreak/>
         <w:t>Sažetak</w:t>
       </w:r>
-      <w:bookmarkEnd w:id="12"/>
+      <w:bookmarkEnd w:id="11"/>
     </w:p>
     <w:p>
       <w:pPr>
@@ -890,7 +928,7 @@
       <w:bookmarkEnd w:id="8"/>
       <w:bookmarkEnd w:id="9"/>
       <w:bookmarkEnd w:id="10"/>
-      <w:bookmarkEnd w:id="11"/>
+      <w:bookmarkEnd w:id="12"/>
     </w:p>
     <w:p/>
     <w:p/>
@@ -961,13 +999,7 @@
       <w:rPr>
         <w:noProof/>
       </w:rPr>
-      <w:t>3</w:t>
-    </w:r>
-    <w:r>
-      <w:rPr>
-        <w:noProof/>
-      </w:rPr>
-      <w:t>2</w:t>
+      <w:t>32</w:t>
     </w:r>
     <w:r>
       <w:fldChar w:fldCharType="end"/>
@@ -5841,6 +5873,50 @@
     <w:lsdException w:name="Subtitle" w:qFormat="1"/>
     <w:lsdException w:name="Strong" w:qFormat="1"/>
     <w:lsdException w:name="Emphasis" w:qFormat="1"/>
+    <w:lsdException w:name="Normal Table" w:semiHidden="1" w:unhideWhenUsed="1"/>
+    <w:lsdException w:name="Table Simple 1" w:semiHidden="1" w:unhideWhenUsed="1"/>
+    <w:lsdException w:name="Table Simple 2" w:semiHidden="1" w:unhideWhenUsed="1"/>
+    <w:lsdException w:name="Table Simple 3" w:semiHidden="1" w:unhideWhenUsed="1"/>
+    <w:lsdException w:name="Table Classic 1" w:semiHidden="1" w:unhideWhenUsed="1"/>
+    <w:lsdException w:name="Table Classic 2" w:semiHidden="1" w:unhideWhenUsed="1"/>
+    <w:lsdException w:name="Table Classic 3" w:semiHidden="1" w:unhideWhenUsed="1"/>
+    <w:lsdException w:name="Table Classic 4" w:semiHidden="1" w:unhideWhenUsed="1"/>
+    <w:lsdException w:name="Table Colorful 1" w:semiHidden="1" w:unhideWhenUsed="1"/>
+    <w:lsdException w:name="Table Colorful 2" w:semiHidden="1" w:unhideWhenUsed="1"/>
+    <w:lsdException w:name="Table Colorful 3" w:semiHidden="1" w:unhideWhenUsed="1"/>
+    <w:lsdException w:name="Table Columns 1" w:semiHidden="1" w:unhideWhenUsed="1"/>
+    <w:lsdException w:name="Table Columns 2" w:semiHidden="1" w:unhideWhenUsed="1"/>
+    <w:lsdException w:name="Table Columns 3" w:semiHidden="1" w:unhideWhenUsed="1"/>
+    <w:lsdException w:name="Table Columns 4" w:semiHidden="1" w:unhideWhenUsed="1"/>
+    <w:lsdException w:name="Table Columns 5" w:semiHidden="1" w:unhideWhenUsed="1"/>
+    <w:lsdException w:name="Table Grid 1" w:semiHidden="1" w:unhideWhenUsed="1"/>
+    <w:lsdException w:name="Table Grid 2" w:semiHidden="1" w:unhideWhenUsed="1"/>
+    <w:lsdException w:name="Table Grid 3" w:semiHidden="1" w:unhideWhenUsed="1"/>
+    <w:lsdException w:name="Table Grid 4" w:semiHidden="1" w:unhideWhenUsed="1"/>
+    <w:lsdException w:name="Table Grid 5" w:semiHidden="1" w:unhideWhenUsed="1"/>
+    <w:lsdException w:name="Table Grid 6" w:semiHidden="1" w:unhideWhenUsed="1"/>
+    <w:lsdException w:name="Table Grid 7" w:semiHidden="1" w:unhideWhenUsed="1"/>
+    <w:lsdException w:name="Table Grid 8" w:semiHidden="1" w:unhideWhenUsed="1"/>
+    <w:lsdException w:name="Table List 1" w:semiHidden="1" w:unhideWhenUsed="1"/>
+    <w:lsdException w:name="Table List 2" w:semiHidden="1" w:unhideWhenUsed="1"/>
+    <w:lsdException w:name="Table List 3" w:semiHidden="1" w:unhideWhenUsed="1"/>
+    <w:lsdException w:name="Table List 4" w:semiHidden="1" w:unhideWhenUsed="1"/>
+    <w:lsdException w:name="Table List 5" w:semiHidden="1" w:unhideWhenUsed="1"/>
+    <w:lsdException w:name="Table List 6" w:semiHidden="1" w:unhideWhenUsed="1"/>
+    <w:lsdException w:name="Table List 7" w:semiHidden="1" w:unhideWhenUsed="1"/>
+    <w:lsdException w:name="Table List 8" w:semiHidden="1" w:unhideWhenUsed="1"/>
+    <w:lsdException w:name="Table 3D effects 1" w:semiHidden="1" w:unhideWhenUsed="1"/>
+    <w:lsdException w:name="Table 3D effects 2" w:semiHidden="1" w:unhideWhenUsed="1"/>
+    <w:lsdException w:name="Table 3D effects 3" w:semiHidden="1" w:unhideWhenUsed="1"/>
+    <w:lsdException w:name="Table Contemporary" w:semiHidden="1" w:unhideWhenUsed="1"/>
+    <w:lsdException w:name="Table Elegant" w:semiHidden="1" w:unhideWhenUsed="1"/>
+    <w:lsdException w:name="Table Professional" w:semiHidden="1" w:unhideWhenUsed="1"/>
+    <w:lsdException w:name="Table Subtle 1" w:semiHidden="1" w:unhideWhenUsed="1"/>
+    <w:lsdException w:name="Table Subtle 2" w:semiHidden="1" w:unhideWhenUsed="1"/>
+    <w:lsdException w:name="Table Web 1" w:semiHidden="1" w:unhideWhenUsed="1"/>
+    <w:lsdException w:name="Table Web 2" w:semiHidden="1" w:unhideWhenUsed="1"/>
+    <w:lsdException w:name="Table Web 3" w:semiHidden="1" w:unhideWhenUsed="1"/>
+    <w:lsdException w:name="Table Theme" w:semiHidden="1" w:unhideWhenUsed="1"/>
     <w:lsdException w:name="Placeholder Text" w:semiHidden="1" w:uiPriority="99" w:unhideWhenUsed="1"/>
     <w:lsdException w:name="No Spacing" w:uiPriority="99" w:qFormat="1"/>
     <w:lsdException w:name="Light Shading" w:uiPriority="99"/>
@@ -5952,15 +6028,15 @@
     <w:lsdException w:name="Book Title" w:uiPriority="69" w:qFormat="1"/>
     <w:lsdException w:name="Bibliography" w:semiHidden="1" w:uiPriority="70" w:unhideWhenUsed="1"/>
     <w:lsdException w:name="TOC Heading" w:semiHidden="1" w:uiPriority="71" w:unhideWhenUsed="1" w:qFormat="1"/>
-    <w:lsdException w:name="Plain Table 1" w:semiHidden="1" w:uiPriority="72" w:unhideWhenUsed="1"/>
-    <w:lsdException w:name="Plain Table 2" w:semiHidden="1" w:uiPriority="73" w:unhideWhenUsed="1"/>
+    <w:lsdException w:name="Plain Table 1" w:uiPriority="72"/>
+    <w:lsdException w:name="Plain Table 2" w:uiPriority="73"/>
     <w:lsdException w:name="Plain Table 3" w:uiPriority="19" w:qFormat="1"/>
     <w:lsdException w:name="Plain Table 4" w:uiPriority="21" w:qFormat="1"/>
     <w:lsdException w:name="Plain Table 5" w:uiPriority="31" w:qFormat="1"/>
     <w:lsdException w:name="Grid Table Light" w:uiPriority="32" w:qFormat="1"/>
     <w:lsdException w:name="Grid Table 1 Light" w:uiPriority="33" w:qFormat="1"/>
-    <w:lsdException w:name="Grid Table 2" w:semiHidden="1" w:uiPriority="37" w:unhideWhenUsed="1"/>
-    <w:lsdException w:name="Grid Table 3" w:semiHidden="1" w:uiPriority="39" w:unhideWhenUsed="1" w:qFormat="1"/>
+    <w:lsdException w:name="Grid Table 2" w:uiPriority="37"/>
+    <w:lsdException w:name="Grid Table 3" w:uiPriority="39" w:qFormat="1"/>
     <w:lsdException w:name="Grid Table 4" w:uiPriority="41"/>
     <w:lsdException w:name="Grid Table 5 Dark" w:uiPriority="42"/>
     <w:lsdException w:name="Grid Table 6 Colorful" w:uiPriority="43"/>
@@ -6260,11 +6336,15 @@
   </w:style>
   <w:style w:type="character" w:default="1" w:styleId="Zadanifontodlomka">
     <w:name w:val="Default Paragraph Font"/>
+    <w:uiPriority w:val="1"/>
     <w:semiHidden/>
+    <w:unhideWhenUsed/>
   </w:style>
   <w:style w:type="table" w:default="1" w:styleId="Obinatablica">
     <w:name w:val="Normal Table"/>
+    <w:uiPriority w:val="99"/>
     <w:semiHidden/>
+    <w:unhideWhenUsed/>
     <w:tblPr>
       <w:tblInd w:w="0" w:type="dxa"/>
       <w:tblCellMar>
@@ -6277,7 +6357,9 @@
   </w:style>
   <w:style w:type="numbering" w:default="1" w:styleId="Bezpopisa">
     <w:name w:val="No List"/>
+    <w:uiPriority w:val="99"/>
     <w:semiHidden/>
+    <w:unhideWhenUsed/>
   </w:style>
   <w:style w:type="paragraph" w:customStyle="1" w:styleId="kod">
     <w:name w:val="kod"/>

</xml_diff>